<commit_message>
Added some corrections to the tests
</commit_message>
<xml_diff>
--- a/docs/Diseño de casos de Pruebas.docx
+++ b/docs/Diseño de casos de Pruebas.docx
@@ -1,6 +1,6 @@
 
 <file path=word/document.xml><?xml version="1.0" encoding="utf-8"?>
-<w:document xmlns:wpc="http://schemas.microsoft.com/office/word/2010/wordprocessingCanvas" xmlns:mc="http://schemas.openxmlformats.org/markup-compatibility/2006" xmlns:o="urn:schemas-microsoft-com:office:office" xmlns:r="http://schemas.openxmlformats.org/officeDocument/2006/relationships" xmlns:m="http://schemas.openxmlformats.org/officeDocument/2006/math" xmlns:v="urn:schemas-microsoft-com:vml" xmlns:wp14="http://schemas.microsoft.com/office/word/2010/wordprocessingDrawing" xmlns:wp="http://schemas.openxmlformats.org/drawingml/2006/wordprocessingDrawing" xmlns:w10="urn:schemas-microsoft-com:office:word" xmlns:w="http://schemas.openxmlformats.org/wordprocessingml/2006/main" xmlns:w14="http://schemas.microsoft.com/office/word/2010/wordml" xmlns:w15="http://schemas.microsoft.com/office/word/2012/wordml" xmlns:wpg="http://schemas.microsoft.com/office/word/2010/wordprocessingGroup" xmlns:wpi="http://schemas.microsoft.com/office/word/2010/wordprocessingInk" xmlns:wne="http://schemas.microsoft.com/office/word/2006/wordml" xmlns:wps="http://schemas.microsoft.com/office/word/2010/wordprocessingShape" mc:Ignorable="w14 w15 wp14">
+<w:document xmlns:wpc="http://schemas.microsoft.com/office/word/2010/wordprocessingCanvas" xmlns:cx="http://schemas.microsoft.com/office/drawing/2014/chartex" xmlns:cx1="http://schemas.microsoft.com/office/drawing/2015/9/8/chartex" xmlns:cx2="http://schemas.microsoft.com/office/drawing/2015/10/21/chartex" xmlns:cx3="http://schemas.microsoft.com/office/drawing/2016/5/9/chartex" xmlns:cx4="http://schemas.microsoft.com/office/drawing/2016/5/10/chartex" xmlns:cx5="http://schemas.microsoft.com/office/drawing/2016/5/11/chartex" xmlns:cx6="http://schemas.microsoft.com/office/drawing/2016/5/12/chartex" xmlns:cx7="http://schemas.microsoft.com/office/drawing/2016/5/13/chartex" xmlns:cx8="http://schemas.microsoft.com/office/drawing/2016/5/14/chartex" xmlns:mc="http://schemas.openxmlformats.org/markup-compatibility/2006" xmlns:aink="http://schemas.microsoft.com/office/drawing/2016/ink" xmlns:am3d="http://schemas.microsoft.com/office/drawing/2017/model3d" xmlns:o="urn:schemas-microsoft-com:office:office" xmlns:r="http://schemas.openxmlformats.org/officeDocument/2006/relationships" xmlns:m="http://schemas.openxmlformats.org/officeDocument/2006/math" xmlns:v="urn:schemas-microsoft-com:vml" xmlns:wp14="http://schemas.microsoft.com/office/word/2010/wordprocessingDrawing" xmlns:wp="http://schemas.openxmlformats.org/drawingml/2006/wordprocessingDrawing" xmlns:w10="urn:schemas-microsoft-com:office:word" xmlns:w="http://schemas.openxmlformats.org/wordprocessingml/2006/main" xmlns:w14="http://schemas.microsoft.com/office/word/2010/wordml" xmlns:w15="http://schemas.microsoft.com/office/word/2012/wordml" xmlns:w16cid="http://schemas.microsoft.com/office/word/2016/wordml/cid" xmlns:w16se="http://schemas.microsoft.com/office/word/2015/wordml/symex" xmlns:wpg="http://schemas.microsoft.com/office/word/2010/wordprocessingGroup" xmlns:wpi="http://schemas.microsoft.com/office/word/2010/wordprocessingInk" xmlns:wne="http://schemas.microsoft.com/office/word/2006/wordml" xmlns:wps="http://schemas.microsoft.com/office/word/2010/wordprocessingShape" mc:Ignorable="w14 w15 w16se w16cid wp14">
   <w:body>
     <w:p>
       <w:pPr>
@@ -30,7 +30,7 @@
     </w:p>
     <w:tbl>
       <w:tblPr>
-        <w:tblStyle w:val="Tablaconcuadrcula"/>
+        <w:tblStyle w:val="TableGrid"/>
         <w:tblW w:w="11700" w:type="dxa"/>
         <w:tblInd w:w="-1175" w:type="dxa"/>
         <w:tblLook w:val="04A0" w:firstRow="1" w:lastRow="0" w:firstColumn="1" w:lastColumn="0" w:noHBand="0" w:noVBand="1"/>
@@ -137,14 +137,12 @@
                 <w:sz w:val="24"/>
               </w:rPr>
             </w:pPr>
-            <w:proofErr w:type="spellStart"/>
             <w:r>
               <w:rPr>
                 <w:sz w:val="24"/>
               </w:rPr>
               <w:t>Tip</w:t>
             </w:r>
-            <w:proofErr w:type="spellEnd"/>
           </w:p>
         </w:tc>
         <w:tc>
@@ -309,23 +307,7 @@
                 <w:sz w:val="24"/>
                 <w:lang w:val="en-US"/>
               </w:rPr>
-              <w:t xml:space="preserve"> </w:t>
-            </w:r>
-            <w:proofErr w:type="spellStart"/>
-            <w:r>
-              <w:rPr>
-                <w:sz w:val="24"/>
-                <w:lang w:val="en-US"/>
-              </w:rPr>
-              <w:t>ff</w:t>
-            </w:r>
-            <w:proofErr w:type="spellEnd"/>
-            <w:r>
-              <w:rPr>
-                <w:sz w:val="24"/>
-                <w:lang w:val="en-US"/>
-              </w:rPr>
-              <w:t xml:space="preserve"> = new </w:t>
+              <w:t xml:space="preserve"> ff = new </w:t>
             </w:r>
             <w:proofErr w:type="spellStart"/>
             <w:r>
@@ -678,23 +660,7 @@
                 <w:sz w:val="24"/>
                 <w:lang w:val="en-US"/>
               </w:rPr>
-              <w:t>("M7", "123", 18, 69.0, 166, "Male", "</w:t>
-            </w:r>
-            <w:proofErr w:type="spellStart"/>
-            <w:r>
-              <w:rPr>
-                <w:sz w:val="24"/>
-                <w:lang w:val="en-US"/>
-              </w:rPr>
-              <w:t>Teo</w:t>
-            </w:r>
-            <w:proofErr w:type="spellEnd"/>
-            <w:r>
-              <w:rPr>
-                <w:sz w:val="24"/>
-                <w:lang w:val="en-US"/>
-              </w:rPr>
-              <w:t>", "Mateo");</w:t>
+              <w:t>("M7", "123", 18, 69.0, 166, "Male", "Teo", "Mateo");</w:t>
             </w:r>
           </w:p>
           <w:p>
@@ -954,7 +920,7 @@
     </w:p>
     <w:tbl>
       <w:tblPr>
-        <w:tblStyle w:val="Tablaconcuadrcula"/>
+        <w:tblStyle w:val="TableGrid"/>
         <w:tblpPr w:leftFromText="180" w:rightFromText="180" w:vertAnchor="text" w:horzAnchor="margin" w:tblpY="109"/>
         <w:tblW w:w="9985" w:type="dxa"/>
         <w:tblLook w:val="04A0" w:firstRow="1" w:lastRow="0" w:firstColumn="1" w:lastColumn="0" w:noHBand="0" w:noVBand="1"/>
@@ -1273,7 +1239,7 @@
     </w:p>
     <w:tbl>
       <w:tblPr>
-        <w:tblStyle w:val="Tablaconcuadrcula"/>
+        <w:tblStyle w:val="TableGrid"/>
         <w:tblpPr w:leftFromText="180" w:rightFromText="180" w:vertAnchor="text" w:horzAnchor="margin" w:tblpY="109"/>
         <w:tblW w:w="9985" w:type="dxa"/>
         <w:tblLook w:val="04A0" w:firstRow="1" w:lastRow="0" w:firstColumn="1" w:lastColumn="0" w:noHBand="0" w:noVBand="1"/>
@@ -1303,17 +1269,31 @@
                 <w:b/>
                 <w:sz w:val="24"/>
               </w:rPr>
-              <w:t xml:space="preserve">Objetivo de la prueba  probar que se </w:t>
-            </w:r>
-            <w:proofErr w:type="spellStart"/>
-            <w:r>
-              <w:rPr>
-                <w:b/>
-                <w:sz w:val="24"/>
-              </w:rPr>
-              <w:t>agrego</w:t>
-            </w:r>
-            <w:proofErr w:type="spellEnd"/>
+              <w:t xml:space="preserve">Objetivo de la </w:t>
+            </w:r>
+            <w:proofErr w:type="gramStart"/>
+            <w:r>
+              <w:rPr>
+                <w:b/>
+                <w:sz w:val="24"/>
+              </w:rPr>
+              <w:t>prueba  probar</w:t>
+            </w:r>
+            <w:proofErr w:type="gramEnd"/>
+            <w:r>
+              <w:rPr>
+                <w:b/>
+                <w:sz w:val="24"/>
+              </w:rPr>
+              <w:t xml:space="preserve"> que se </w:t>
+            </w:r>
+            <w:r>
+              <w:rPr>
+                <w:b/>
+                <w:sz w:val="24"/>
+              </w:rPr>
+              <w:t>agregó</w:t>
+            </w:r>
             <w:r>
               <w:rPr>
                 <w:b/>
@@ -1561,6 +1541,8 @@
           <w:sz w:val="24"/>
         </w:rPr>
       </w:pPr>
+      <w:bookmarkStart w:id="0" w:name="_GoBack"/>
+      <w:bookmarkEnd w:id="0"/>
     </w:p>
     <w:p>
       <w:pPr>
@@ -1592,7 +1574,7 @@
     </w:p>
     <w:tbl>
       <w:tblPr>
-        <w:tblStyle w:val="Tablaconcuadrcula"/>
+        <w:tblStyle w:val="TableGrid"/>
         <w:tblpPr w:leftFromText="180" w:rightFromText="180" w:vertAnchor="text" w:horzAnchor="margin" w:tblpY="109"/>
         <w:tblW w:w="9985" w:type="dxa"/>
         <w:tblLook w:val="04A0" w:firstRow="1" w:lastRow="0" w:firstColumn="1" w:lastColumn="0" w:noHBand="0" w:noVBand="1"/>
@@ -1909,7 +1891,7 @@
     </w:p>
     <w:tbl>
       <w:tblPr>
-        <w:tblStyle w:val="Tablaconcuadrcula"/>
+        <w:tblStyle w:val="TableGrid"/>
         <w:tblpPr w:leftFromText="180" w:rightFromText="180" w:vertAnchor="text" w:horzAnchor="margin" w:tblpY="109"/>
         <w:tblW w:w="9985" w:type="dxa"/>
         <w:tblLook w:val="04A0" w:firstRow="1" w:lastRow="0" w:firstColumn="1" w:lastColumn="0" w:noHBand="0" w:noVBand="1"/>
@@ -2193,7 +2175,7 @@
     </w:p>
     <w:tbl>
       <w:tblPr>
-        <w:tblStyle w:val="Tablaconcuadrcula"/>
+        <w:tblStyle w:val="TableGrid"/>
         <w:tblpPr w:leftFromText="180" w:rightFromText="180" w:vertAnchor="text" w:horzAnchor="margin" w:tblpY="109"/>
         <w:tblW w:w="9985" w:type="dxa"/>
         <w:tblLook w:val="04A0" w:firstRow="1" w:lastRow="0" w:firstColumn="1" w:lastColumn="0" w:noHBand="0" w:noVBand="1"/>
@@ -2505,7 +2487,7 @@
     </w:p>
     <w:tbl>
       <w:tblPr>
-        <w:tblStyle w:val="Tablaconcuadrcula"/>
+        <w:tblStyle w:val="TableGrid"/>
         <w:tblpPr w:leftFromText="180" w:rightFromText="180" w:vertAnchor="text" w:horzAnchor="margin" w:tblpY="109"/>
         <w:tblW w:w="9985" w:type="dxa"/>
         <w:tblLook w:val="04A0" w:firstRow="1" w:lastRow="0" w:firstColumn="1" w:lastColumn="0" w:noHBand="0" w:noVBand="1"/>
@@ -2835,7 +2817,7 @@
     </w:p>
     <w:tbl>
       <w:tblPr>
-        <w:tblStyle w:val="Tablaconcuadrcula"/>
+        <w:tblStyle w:val="TableGrid"/>
         <w:tblpPr w:leftFromText="180" w:rightFromText="180" w:vertAnchor="text" w:horzAnchor="margin" w:tblpY="109"/>
         <w:tblW w:w="9985" w:type="dxa"/>
         <w:tblLook w:val="04A0" w:firstRow="1" w:lastRow="0" w:firstColumn="1" w:lastColumn="0" w:noHBand="0" w:noVBand="1"/>
@@ -3148,7 +3130,7 @@
     </w:p>
     <w:tbl>
       <w:tblPr>
-        <w:tblStyle w:val="Tablaconcuadrcula"/>
+        <w:tblStyle w:val="TableGrid"/>
         <w:tblpPr w:leftFromText="180" w:rightFromText="180" w:vertAnchor="text" w:horzAnchor="margin" w:tblpY="109"/>
         <w:tblW w:w="9985" w:type="dxa"/>
         <w:tblLook w:val="04A0" w:firstRow="1" w:lastRow="0" w:firstColumn="1" w:lastColumn="0" w:noHBand="0" w:noVBand="1"/>
@@ -3487,7 +3469,7 @@
     </w:p>
     <w:tbl>
       <w:tblPr>
-        <w:tblStyle w:val="Tablaconcuadrcula"/>
+        <w:tblStyle w:val="TableGrid"/>
         <w:tblpPr w:leftFromText="180" w:rightFromText="180" w:vertAnchor="text" w:horzAnchor="margin" w:tblpY="109"/>
         <w:tblW w:w="9985" w:type="dxa"/>
         <w:tblLook w:val="04A0" w:firstRow="1" w:lastRow="0" w:firstColumn="1" w:lastColumn="0" w:noHBand="0" w:noVBand="1"/>
@@ -3815,7 +3797,7 @@
     </w:p>
     <w:tbl>
       <w:tblPr>
-        <w:tblStyle w:val="Tablaconcuadrcula"/>
+        <w:tblStyle w:val="TableGrid"/>
         <w:tblpPr w:leftFromText="180" w:rightFromText="180" w:vertAnchor="text" w:horzAnchor="margin" w:tblpY="109"/>
         <w:tblW w:w="9985" w:type="dxa"/>
         <w:tblLook w:val="04A0" w:firstRow="1" w:lastRow="0" w:firstColumn="1" w:lastColumn="0" w:noHBand="0" w:noVBand="1"/>
@@ -4072,21 +4054,7 @@
               <w:rPr>
                 <w:sz w:val="24"/>
               </w:rPr>
-              <w:t xml:space="preserve">Se </w:t>
-            </w:r>
-            <w:proofErr w:type="spellStart"/>
-            <w:r>
-              <w:rPr>
-                <w:sz w:val="24"/>
-              </w:rPr>
-              <w:t>creo</w:t>
-            </w:r>
-            <w:proofErr w:type="spellEnd"/>
-            <w:r>
-              <w:rPr>
-                <w:sz w:val="24"/>
-              </w:rPr>
-              <w:t xml:space="preserve"> el objeto correctamente</w:t>
+              <w:t>Se creo el objeto correctamente</w:t>
             </w:r>
           </w:p>
         </w:tc>
@@ -4108,7 +4076,7 @@
     </w:p>
     <w:tbl>
       <w:tblPr>
-        <w:tblStyle w:val="Tablaconcuadrcula"/>
+        <w:tblStyle w:val="TableGrid"/>
         <w:tblpPr w:leftFromText="180" w:rightFromText="180" w:vertAnchor="text" w:horzAnchor="margin" w:tblpY="109"/>
         <w:tblW w:w="9985" w:type="dxa"/>
         <w:tblLook w:val="04A0" w:firstRow="1" w:lastRow="0" w:firstColumn="1" w:lastColumn="0" w:noHBand="0" w:noVBand="1"/>
@@ -4426,7 +4394,7 @@
     </w:p>
     <w:tbl>
       <w:tblPr>
-        <w:tblStyle w:val="Tablaconcuadrcula"/>
+        <w:tblStyle w:val="TableGrid"/>
         <w:tblpPr w:leftFromText="180" w:rightFromText="180" w:vertAnchor="text" w:horzAnchor="margin" w:tblpY="109"/>
         <w:tblW w:w="9985" w:type="dxa"/>
         <w:tblLook w:val="04A0" w:firstRow="1" w:lastRow="0" w:firstColumn="1" w:lastColumn="0" w:noHBand="0" w:noVBand="1"/>
@@ -4782,7 +4750,7 @@
     </w:p>
     <w:tbl>
       <w:tblPr>
-        <w:tblStyle w:val="Tablaconcuadrcula"/>
+        <w:tblStyle w:val="TableGrid"/>
         <w:tblpPr w:leftFromText="180" w:rightFromText="180" w:vertAnchor="text" w:horzAnchor="margin" w:tblpY="109"/>
         <w:tblW w:w="9985" w:type="dxa"/>
         <w:tblLook w:val="04A0" w:firstRow="1" w:lastRow="0" w:firstColumn="1" w:lastColumn="0" w:noHBand="0" w:noVBand="1"/>
@@ -5081,7 +5049,7 @@
     </w:p>
     <w:tbl>
       <w:tblPr>
-        <w:tblStyle w:val="Tablaconcuadrcula"/>
+        <w:tblStyle w:val="TableGrid"/>
         <w:tblpPr w:leftFromText="180" w:rightFromText="180" w:vertAnchor="text" w:horzAnchor="margin" w:tblpY="109"/>
         <w:tblW w:w="9985" w:type="dxa"/>
         <w:tblLook w:val="04A0" w:firstRow="1" w:lastRow="0" w:firstColumn="1" w:lastColumn="0" w:noHBand="0" w:noVBand="1"/>
@@ -5380,7 +5348,7 @@
     </w:p>
     <w:tbl>
       <w:tblPr>
-        <w:tblStyle w:val="Tablaconcuadrcula"/>
+        <w:tblStyle w:val="TableGrid"/>
         <w:tblpPr w:leftFromText="180" w:rightFromText="180" w:vertAnchor="text" w:horzAnchor="margin" w:tblpY="109"/>
         <w:tblW w:w="9985" w:type="dxa"/>
         <w:tblLook w:val="04A0" w:firstRow="1" w:lastRow="0" w:firstColumn="1" w:lastColumn="0" w:noHBand="0" w:noVBand="1"/>
@@ -5670,7 +5638,7 @@
     </w:p>
     <w:tbl>
       <w:tblPr>
-        <w:tblStyle w:val="Tablaconcuadrcula"/>
+        <w:tblStyle w:val="TableGrid"/>
         <w:tblpPr w:leftFromText="180" w:rightFromText="180" w:vertAnchor="text" w:horzAnchor="margin" w:tblpY="109"/>
         <w:tblW w:w="9985" w:type="dxa"/>
         <w:tblLook w:val="04A0" w:firstRow="1" w:lastRow="0" w:firstColumn="1" w:lastColumn="0" w:noHBand="0" w:noVBand="1"/>
@@ -5700,14 +5668,7 @@
                 <w:b/>
                 <w:sz w:val="24"/>
               </w:rPr>
-              <w:t xml:space="preserve">Objetivo de la prueba : probar que se </w:t>
-            </w:r>
-            <w:r>
-              <w:rPr>
-                <w:b/>
-                <w:sz w:val="24"/>
-              </w:rPr>
-              <w:t>agregó la primera nota correctamente</w:t>
+              <w:t>Objetivo de la prueba : probar que se agregó la primera nota correctamente</w:t>
             </w:r>
           </w:p>
         </w:tc>
@@ -5939,7 +5900,7 @@
     </w:p>
     <w:tbl>
       <w:tblPr>
-        <w:tblStyle w:val="Tablaconcuadrcula"/>
+        <w:tblStyle w:val="TableGrid"/>
         <w:tblpPr w:leftFromText="180" w:rightFromText="180" w:vertAnchor="text" w:horzAnchor="margin" w:tblpY="109"/>
         <w:tblW w:w="9985" w:type="dxa"/>
         <w:tblLook w:val="04A0" w:firstRow="1" w:lastRow="0" w:firstColumn="1" w:lastColumn="0" w:noHBand="0" w:noVBand="1"/>
@@ -6119,8 +6080,6 @@
               </w:rPr>
               <w:t>setFirstNote</w:t>
             </w:r>
-            <w:bookmarkStart w:id="0" w:name="_GoBack"/>
-            <w:bookmarkEnd w:id="0"/>
           </w:p>
         </w:tc>
         <w:tc>
@@ -6200,22 +6159,13 @@
           <w:sz w:val="24"/>
         </w:rPr>
       </w:pPr>
-      <w:proofErr w:type="spellStart"/>
       <w:proofErr w:type="gramStart"/>
       <w:r>
         <w:rPr>
           <w:b/>
           <w:sz w:val="24"/>
         </w:rPr>
-        <w:t>Tip</w:t>
-      </w:r>
-      <w:proofErr w:type="spellEnd"/>
-      <w:r>
-        <w:rPr>
-          <w:b/>
-          <w:sz w:val="24"/>
-        </w:rPr>
-        <w:t xml:space="preserve"> :</w:t>
+        <w:t>Tip :</w:t>
       </w:r>
       <w:proofErr w:type="gramEnd"/>
     </w:p>
@@ -6229,7 +6179,7 @@
     </w:p>
     <w:tbl>
       <w:tblPr>
-        <w:tblStyle w:val="Tablaconcuadrcula"/>
+        <w:tblStyle w:val="TableGrid"/>
         <w:tblpPr w:leftFromText="180" w:rightFromText="180" w:vertAnchor="text" w:horzAnchor="margin" w:tblpY="109"/>
         <w:tblW w:w="9985" w:type="dxa"/>
         <w:tblLook w:val="04A0" w:firstRow="1" w:lastRow="0" w:firstColumn="1" w:lastColumn="0" w:noHBand="0" w:noVBand="1"/>
@@ -6398,14 +6348,12 @@
                 <w:sz w:val="24"/>
               </w:rPr>
             </w:pPr>
-            <w:proofErr w:type="spellStart"/>
             <w:r>
               <w:rPr>
                 <w:sz w:val="24"/>
               </w:rPr>
               <w:t>Tip</w:t>
             </w:r>
-            <w:proofErr w:type="spellEnd"/>
           </w:p>
         </w:tc>
         <w:tc>
@@ -6418,14 +6366,12 @@
                 <w:sz w:val="24"/>
               </w:rPr>
             </w:pPr>
-            <w:proofErr w:type="spellStart"/>
             <w:r>
               <w:rPr>
                 <w:sz w:val="24"/>
               </w:rPr>
               <w:t>Tip</w:t>
             </w:r>
-            <w:proofErr w:type="spellEnd"/>
           </w:p>
         </w:tc>
         <w:tc>
@@ -6565,7 +6511,7 @@
     </w:p>
     <w:tbl>
       <w:tblPr>
-        <w:tblStyle w:val="Tablaconcuadrcula"/>
+        <w:tblStyle w:val="TableGrid"/>
         <w:tblpPr w:leftFromText="180" w:rightFromText="180" w:vertAnchor="text" w:horzAnchor="margin" w:tblpY="109"/>
         <w:tblW w:w="9985" w:type="dxa"/>
         <w:tblLook w:val="04A0" w:firstRow="1" w:lastRow="0" w:firstColumn="1" w:lastColumn="0" w:noHBand="0" w:noVBand="1"/>
@@ -6843,7 +6789,7 @@
     </w:p>
     <w:tbl>
       <w:tblPr>
-        <w:tblStyle w:val="Tablaconcuadrcula"/>
+        <w:tblStyle w:val="TableGrid"/>
         <w:tblpPr w:leftFromText="180" w:rightFromText="180" w:vertAnchor="text" w:horzAnchor="margin" w:tblpY="109"/>
         <w:tblW w:w="9985" w:type="dxa"/>
         <w:tblLook w:val="04A0" w:firstRow="1" w:lastRow="0" w:firstColumn="1" w:lastColumn="0" w:noHBand="0" w:noVBand="1"/>
@@ -7121,7 +7067,7 @@
     </w:p>
     <w:tbl>
       <w:tblPr>
-        <w:tblStyle w:val="Tablaconcuadrcula"/>
+        <w:tblStyle w:val="TableGrid"/>
         <w:tblpPr w:leftFromText="180" w:rightFromText="180" w:vertAnchor="text" w:horzAnchor="margin" w:tblpY="109"/>
         <w:tblW w:w="9985" w:type="dxa"/>
         <w:tblLook w:val="04A0" w:firstRow="1" w:lastRow="0" w:firstColumn="1" w:lastColumn="0" w:noHBand="0" w:noVBand="1"/>
@@ -7414,7 +7360,7 @@
     </w:p>
     <w:tbl>
       <w:tblPr>
-        <w:tblStyle w:val="Tablaconcuadrcula"/>
+        <w:tblStyle w:val="TableGrid"/>
         <w:tblpPr w:leftFromText="180" w:rightFromText="180" w:vertAnchor="text" w:horzAnchor="margin" w:tblpY="109"/>
         <w:tblW w:w="9985" w:type="dxa"/>
         <w:tblLook w:val="04A0" w:firstRow="1" w:lastRow="0" w:firstColumn="1" w:lastColumn="0" w:noHBand="0" w:noVBand="1"/>
@@ -7699,7 +7645,7 @@
     </w:p>
     <w:tbl>
       <w:tblPr>
-        <w:tblStyle w:val="Tablaconcuadrcula"/>
+        <w:tblStyle w:val="TableGrid"/>
         <w:tblpPr w:leftFromText="180" w:rightFromText="180" w:vertAnchor="text" w:horzAnchor="margin" w:tblpY="109"/>
         <w:tblW w:w="9985" w:type="dxa"/>
         <w:tblLook w:val="04A0" w:firstRow="1" w:lastRow="0" w:firstColumn="1" w:lastColumn="0" w:noHBand="0" w:noVBand="1"/>
@@ -7970,7 +7916,7 @@
     </w:p>
     <w:tbl>
       <w:tblPr>
-        <w:tblStyle w:val="Tablaconcuadrcula"/>
+        <w:tblStyle w:val="TableGrid"/>
         <w:tblpPr w:leftFromText="180" w:rightFromText="180" w:vertAnchor="text" w:horzAnchor="margin" w:tblpY="109"/>
         <w:tblW w:w="9985" w:type="dxa"/>
         <w:tblLook w:val="04A0" w:firstRow="1" w:lastRow="0" w:firstColumn="1" w:lastColumn="0" w:noHBand="0" w:noVBand="1"/>
@@ -8246,7 +8192,7 @@
     </w:p>
     <w:tbl>
       <w:tblPr>
-        <w:tblStyle w:val="Tablaconcuadrcula"/>
+        <w:tblStyle w:val="TableGrid"/>
         <w:tblpPr w:leftFromText="180" w:rightFromText="180" w:vertAnchor="text" w:horzAnchor="margin" w:tblpY="109"/>
         <w:tblW w:w="9985" w:type="dxa"/>
         <w:tblLook w:val="04A0" w:firstRow="1" w:lastRow="0" w:firstColumn="1" w:lastColumn="0" w:noHBand="0" w:noVBand="1"/>
@@ -8515,7 +8461,7 @@
     </w:p>
     <w:tbl>
       <w:tblPr>
-        <w:tblStyle w:val="Tablaconcuadrcula"/>
+        <w:tblStyle w:val="TableGrid"/>
         <w:tblpPr w:leftFromText="180" w:rightFromText="180" w:vertAnchor="text" w:horzAnchor="margin" w:tblpY="109"/>
         <w:tblW w:w="9985" w:type="dxa"/>
         <w:tblLook w:val="04A0" w:firstRow="1" w:lastRow="0" w:firstColumn="1" w:lastColumn="0" w:noHBand="0" w:noVBand="1"/>
@@ -8778,7 +8724,7 @@
     </w:p>
     <w:tbl>
       <w:tblPr>
-        <w:tblStyle w:val="Tablaconcuadrcula"/>
+        <w:tblStyle w:val="TableGrid"/>
         <w:tblpPr w:leftFromText="180" w:rightFromText="180" w:vertAnchor="text" w:horzAnchor="margin" w:tblpY="109"/>
         <w:tblW w:w="9985" w:type="dxa"/>
         <w:tblLook w:val="04A0" w:firstRow="1" w:lastRow="0" w:firstColumn="1" w:lastColumn="0" w:noHBand="0" w:noVBand="1"/>
@@ -9033,7 +8979,7 @@
     </w:p>
     <w:tbl>
       <w:tblPr>
-        <w:tblStyle w:val="Tablaconcuadrcula"/>
+        <w:tblStyle w:val="TableGrid"/>
         <w:tblpPr w:leftFromText="180" w:rightFromText="180" w:vertAnchor="text" w:horzAnchor="margin" w:tblpY="109"/>
         <w:tblW w:w="9985" w:type="dxa"/>
         <w:tblLook w:val="04A0" w:firstRow="1" w:lastRow="0" w:firstColumn="1" w:lastColumn="0" w:noHBand="0" w:noVBand="1"/>
@@ -9295,7 +9241,7 @@
     </w:p>
     <w:tbl>
       <w:tblPr>
-        <w:tblStyle w:val="Tablaconcuadrcula"/>
+        <w:tblStyle w:val="TableGrid"/>
         <w:tblpPr w:leftFromText="180" w:rightFromText="180" w:vertAnchor="text" w:horzAnchor="margin" w:tblpY="109"/>
         <w:tblW w:w="9985" w:type="dxa"/>
         <w:tblLook w:val="04A0" w:firstRow="1" w:lastRow="0" w:firstColumn="1" w:lastColumn="0" w:noHBand="0" w:noVBand="1"/>
@@ -9565,7 +9511,7 @@
     </w:p>
     <w:tbl>
       <w:tblPr>
-        <w:tblStyle w:val="Tablaconcuadrcula"/>
+        <w:tblStyle w:val="TableGrid"/>
         <w:tblpPr w:leftFromText="180" w:rightFromText="180" w:vertAnchor="text" w:horzAnchor="margin" w:tblpY="109"/>
         <w:tblW w:w="9985" w:type="dxa"/>
         <w:tblLook w:val="04A0" w:firstRow="1" w:lastRow="0" w:firstColumn="1" w:lastColumn="0" w:noHBand="0" w:noVBand="1"/>
@@ -9864,7 +9810,7 @@
     </w:p>
     <w:tbl>
       <w:tblPr>
-        <w:tblStyle w:val="Tablaconcuadrcula"/>
+        <w:tblStyle w:val="TableGrid"/>
         <w:tblpPr w:leftFromText="180" w:rightFromText="180" w:vertAnchor="text" w:horzAnchor="margin" w:tblpY="109"/>
         <w:tblW w:w="9985" w:type="dxa"/>
         <w:tblLook w:val="04A0" w:firstRow="1" w:lastRow="0" w:firstColumn="1" w:lastColumn="0" w:noHBand="0" w:noVBand="1"/>
@@ -10102,21 +10048,7 @@
               <w:rPr>
                 <w:sz w:val="24"/>
               </w:rPr>
-              <w:t xml:space="preserve">Se </w:t>
-            </w:r>
-            <w:proofErr w:type="spellStart"/>
-            <w:r>
-              <w:rPr>
-                <w:sz w:val="24"/>
-              </w:rPr>
-              <w:t>creo</w:t>
-            </w:r>
-            <w:proofErr w:type="spellEnd"/>
-            <w:r>
-              <w:rPr>
-                <w:sz w:val="24"/>
-              </w:rPr>
-              <w:t xml:space="preserve"> el objeto correctamente</w:t>
+              <w:t>Se creo el objeto correctamente</w:t>
             </w:r>
           </w:p>
         </w:tc>
@@ -10187,7 +10119,7 @@
     </w:p>
     <w:tbl>
       <w:tblPr>
-        <w:tblStyle w:val="Tablaconcuadrcula"/>
+        <w:tblStyle w:val="TableGrid"/>
         <w:tblpPr w:leftFromText="180" w:rightFromText="180" w:vertAnchor="text" w:horzAnchor="margin" w:tblpY="109"/>
         <w:tblW w:w="9985" w:type="dxa"/>
         <w:tblLook w:val="04A0" w:firstRow="1" w:lastRow="0" w:firstColumn="1" w:lastColumn="0" w:noHBand="0" w:noVBand="1"/>
@@ -10480,7 +10412,7 @@
     </w:p>
     <w:tbl>
       <w:tblPr>
-        <w:tblStyle w:val="Tablaconcuadrcula"/>
+        <w:tblStyle w:val="TableGrid"/>
         <w:tblpPr w:leftFromText="180" w:rightFromText="180" w:vertAnchor="text" w:horzAnchor="margin" w:tblpY="109"/>
         <w:tblW w:w="9985" w:type="dxa"/>
         <w:tblLook w:val="04A0" w:firstRow="1" w:lastRow="0" w:firstColumn="1" w:lastColumn="0" w:noHBand="0" w:noVBand="1"/>
@@ -10744,21 +10676,7 @@
               <w:rPr>
                 <w:sz w:val="24"/>
               </w:rPr>
-              <w:t xml:space="preserve">Se </w:t>
-            </w:r>
-            <w:proofErr w:type="spellStart"/>
-            <w:r>
-              <w:rPr>
-                <w:sz w:val="24"/>
-              </w:rPr>
-              <w:t>creo</w:t>
-            </w:r>
-            <w:proofErr w:type="spellEnd"/>
-            <w:r>
-              <w:rPr>
-                <w:sz w:val="24"/>
-              </w:rPr>
-              <w:t xml:space="preserve"> el objeto correctamente</w:t>
+              <w:t>Se creo el objeto correctamente</w:t>
             </w:r>
           </w:p>
         </w:tc>
@@ -10789,7 +10707,7 @@
     </w:p>
     <w:tbl>
       <w:tblPr>
-        <w:tblStyle w:val="Tablaconcuadrcula"/>
+        <w:tblStyle w:val="TableGrid"/>
         <w:tblpPr w:leftFromText="180" w:rightFromText="180" w:vertAnchor="text" w:horzAnchor="margin" w:tblpY="109"/>
         <w:tblW w:w="9985" w:type="dxa"/>
         <w:tblLook w:val="04A0" w:firstRow="1" w:lastRow="0" w:firstColumn="1" w:lastColumn="0" w:noHBand="0" w:noVBand="1"/>
@@ -11048,21 +10966,7 @@
               <w:rPr>
                 <w:sz w:val="24"/>
               </w:rPr>
-              <w:t xml:space="preserve">Se </w:t>
-            </w:r>
-            <w:proofErr w:type="spellStart"/>
-            <w:r>
-              <w:rPr>
-                <w:sz w:val="24"/>
-              </w:rPr>
-              <w:t>creo</w:t>
-            </w:r>
-            <w:proofErr w:type="spellEnd"/>
-            <w:r>
-              <w:rPr>
-                <w:sz w:val="24"/>
-              </w:rPr>
-              <w:t xml:space="preserve"> el objeto correctamente</w:t>
+              <w:t>Se creo el objeto correctamente</w:t>
             </w:r>
           </w:p>
         </w:tc>
@@ -11113,7 +11017,7 @@
 </file>
 
 <file path=word/styles.xml><?xml version="1.0" encoding="utf-8"?>
-<w:styles xmlns:mc="http://schemas.openxmlformats.org/markup-compatibility/2006" xmlns:r="http://schemas.openxmlformats.org/officeDocument/2006/relationships" xmlns:w="http://schemas.openxmlformats.org/wordprocessingml/2006/main" xmlns:w14="http://schemas.microsoft.com/office/word/2010/wordml" xmlns:w15="http://schemas.microsoft.com/office/word/2012/wordml" mc:Ignorable="w14 w15">
+<w:styles xmlns:mc="http://schemas.openxmlformats.org/markup-compatibility/2006" xmlns:r="http://schemas.openxmlformats.org/officeDocument/2006/relationships" xmlns:w="http://schemas.openxmlformats.org/wordprocessingml/2006/main" xmlns:w14="http://schemas.microsoft.com/office/word/2010/wordml" xmlns:w15="http://schemas.microsoft.com/office/word/2012/wordml" xmlns:w16cid="http://schemas.microsoft.com/office/word/2016/wordml/cid" xmlns:w16se="http://schemas.microsoft.com/office/word/2015/wordml/symex" mc:Ignorable="w14 w15 w16se w16cid">
   <w:docDefaults>
     <w:rPrDefault>
       <w:rPr>
@@ -11129,7 +11033,7 @@
       </w:pPr>
     </w:pPrDefault>
   </w:docDefaults>
-  <w:latentStyles w:defLockedState="0" w:defUIPriority="99" w:defSemiHidden="0" w:defUnhideWhenUsed="0" w:defQFormat="0" w:count="371">
+  <w:latentStyles w:defLockedState="0" w:defUIPriority="99" w:defSemiHidden="0" w:defUnhideWhenUsed="0" w:defQFormat="0" w:count="375">
     <w:lsdException w:name="Normal" w:uiPriority="0" w:qFormat="1"/>
     <w:lsdException w:name="heading 1" w:uiPriority="9" w:qFormat="1"/>
     <w:lsdException w:name="heading 2" w:semiHidden="1" w:uiPriority="9" w:unhideWhenUsed="1" w:qFormat="1"/>
@@ -11235,7 +11139,6 @@
     <w:lsdException w:name="HTML Sample" w:semiHidden="1" w:unhideWhenUsed="1"/>
     <w:lsdException w:name="HTML Typewriter" w:semiHidden="1" w:unhideWhenUsed="1"/>
     <w:lsdException w:name="HTML Variable" w:semiHidden="1" w:unhideWhenUsed="1"/>
-    <w:lsdException w:name="Normal Table" w:semiHidden="1" w:unhideWhenUsed="1"/>
     <w:lsdException w:name="annotation subject" w:semiHidden="1" w:unhideWhenUsed="1"/>
     <w:lsdException w:name="No List" w:semiHidden="1" w:unhideWhenUsed="1"/>
     <w:lsdException w:name="Outline List 1" w:semiHidden="1" w:unhideWhenUsed="1"/>
@@ -11279,10 +11182,8 @@
     <w:lsdException w:name="Table Elegant" w:semiHidden="1" w:unhideWhenUsed="1"/>
     <w:lsdException w:name="Table Professional" w:semiHidden="1" w:unhideWhenUsed="1"/>
     <w:lsdException w:name="Table Subtle 1" w:semiHidden="1" w:unhideWhenUsed="1"/>
-    <w:lsdException w:name="Table Subtle 2" w:semiHidden="1" w:unhideWhenUsed="1"/>
     <w:lsdException w:name="Table Web 1" w:semiHidden="1" w:unhideWhenUsed="1"/>
     <w:lsdException w:name="Table Web 2" w:semiHidden="1" w:unhideWhenUsed="1"/>
-    <w:lsdException w:name="Table Web 3" w:semiHidden="1" w:unhideWhenUsed="1"/>
     <w:lsdException w:name="Balloon Text" w:semiHidden="1" w:unhideWhenUsed="1"/>
     <w:lsdException w:name="Table Grid" w:uiPriority="39"/>
     <w:lsdException w:name="Table Theme" w:semiHidden="1" w:unhideWhenUsed="1"/>
@@ -11501,6 +11402,10 @@
     <w:lsdException w:name="List Table 5 Dark Accent 6" w:uiPriority="50"/>
     <w:lsdException w:name="List Table 6 Colorful Accent 6" w:uiPriority="51"/>
     <w:lsdException w:name="List Table 7 Colorful Accent 6" w:uiPriority="52"/>
+    <w:lsdException w:name="Mention" w:semiHidden="1" w:unhideWhenUsed="1"/>
+    <w:lsdException w:name="Smart Hyperlink" w:semiHidden="1" w:unhideWhenUsed="1"/>
+    <w:lsdException w:name="Hashtag" w:semiHidden="1" w:unhideWhenUsed="1"/>
+    <w:lsdException w:name="Unresolved Mention" w:semiHidden="1" w:unhideWhenUsed="1"/>
   </w:latentStyles>
   <w:style w:type="paragraph" w:default="1" w:styleId="Normal">
     <w:name w:val="Normal"/>
@@ -11509,13 +11414,13 @@
       <w:lang w:val="es-CO"/>
     </w:rPr>
   </w:style>
-  <w:style w:type="character" w:default="1" w:styleId="Fuentedeprrafopredeter">
+  <w:style w:type="character" w:default="1" w:styleId="DefaultParagraphFont">
     <w:name w:val="Default Paragraph Font"/>
     <w:uiPriority w:val="1"/>
     <w:semiHidden/>
     <w:unhideWhenUsed/>
   </w:style>
-  <w:style w:type="table" w:default="1" w:styleId="Tablanormal">
+  <w:style w:type="table" w:default="1" w:styleId="TableNormal">
     <w:name w:val="Normal Table"/>
     <w:uiPriority w:val="99"/>
     <w:semiHidden/>
@@ -11530,15 +11435,15 @@
       </w:tblCellMar>
     </w:tblPr>
   </w:style>
-  <w:style w:type="numbering" w:default="1" w:styleId="Sinlista">
+  <w:style w:type="numbering" w:default="1" w:styleId="NoList">
     <w:name w:val="No List"/>
     <w:uiPriority w:val="99"/>
     <w:semiHidden/>
     <w:unhideWhenUsed/>
   </w:style>
-  <w:style w:type="table" w:styleId="Tablaconcuadrcula">
+  <w:style w:type="table" w:styleId="TableGrid">
     <w:name w:val="Table Grid"/>
-    <w:basedOn w:val="Tablanormal"/>
+    <w:basedOn w:val="TableNormal"/>
     <w:uiPriority w:val="39"/>
     <w:rsid w:val="0011072C"/>
     <w:pPr>

</xml_diff>